<commit_message>
feat(CSC-450-Module-One-Critical-Thinking): add github proof to submission
</commit_message>
<xml_diff>
--- a/src/Critical Thinking.docx
+++ b/src/Critical Thinking.docx
@@ -9767,12 +9767,31 @@
           <w:lang w:val="en-US"/>
         </w:rPr>
       </w:pPr>
-      <w:r>
+    </w:p>
+    <w:p>
+      <w:pPr>
         <w:rPr>
           <w:b/>
           <w:bCs/>
           <w:lang w:val="en-US"/>
         </w:rPr>
+      </w:pPr>
+    </w:p>
+    <w:p>
+      <w:pPr>
+        <w:rPr>
+          <w:b/>
+          <w:bCs/>
+          <w:lang w:val="en-US"/>
+        </w:rPr>
+      </w:pPr>
+      <w:r>
+        <w:rPr>
+          <w:b/>
+          <w:bCs/>
+          <w:lang w:val="en-US"/>
+        </w:rPr>
+        <w:lastRenderedPageBreak/>
         <w:t>Git Repository Image: Git Branch = Main</w:t>
       </w:r>
     </w:p>
@@ -9782,13 +9801,61 @@
           <w:lang w:val="en-US"/>
         </w:rPr>
       </w:pPr>
-    </w:p>
-    <w:p>
-      <w:pPr>
-        <w:rPr>
-          <w:b/>
-          <w:bCs/>
+      <w:r>
+        <w:rPr>
+          <w:noProof/>
           <w:lang w:val="en-US"/>
+          <w14:ligatures w14:val="standardContextual"/>
+        </w:rPr>
+        <w:drawing>
+          <wp:inline distT="0" distB="0" distL="0" distR="0" wp14:anchorId="6A2121B6" wp14:editId="7F0CD8B9">
+            <wp:extent cx="5943600" cy="2690495"/>
+            <wp:effectExtent l="0" t="0" r="0" b="1905"/>
+            <wp:docPr id="1009245511" name="Picture 4"/>
+            <wp:cNvGraphicFramePr>
+              <a:graphicFrameLocks xmlns:a="http://schemas.openxmlformats.org/drawingml/2006/main" noChangeAspect="1"/>
+            </wp:cNvGraphicFramePr>
+            <a:graphic xmlns:a="http://schemas.openxmlformats.org/drawingml/2006/main">
+              <a:graphicData uri="http://schemas.openxmlformats.org/drawingml/2006/picture">
+                <pic:pic xmlns:pic="http://schemas.openxmlformats.org/drawingml/2006/picture">
+                  <pic:nvPicPr>
+                    <pic:cNvPr id="1009245511" name="Picture 1009245511"/>
+                    <pic:cNvPicPr/>
+                  </pic:nvPicPr>
+                  <pic:blipFill>
+                    <a:blip r:embed="rId8" cstate="print">
+                      <a:extLst>
+                        <a:ext uri="{28A0092B-C50C-407E-A947-70E740481C1C}">
+                          <a14:useLocalDpi xmlns:a14="http://schemas.microsoft.com/office/drawing/2010/main" val="0"/>
+                        </a:ext>
+                      </a:extLst>
+                    </a:blip>
+                    <a:stretch>
+                      <a:fillRect/>
+                    </a:stretch>
+                  </pic:blipFill>
+                  <pic:spPr>
+                    <a:xfrm>
+                      <a:off x="0" y="0"/>
+                      <a:ext cx="5943600" cy="2690495"/>
+                    </a:xfrm>
+                    <a:prstGeom prst="rect">
+                      <a:avLst/>
+                    </a:prstGeom>
+                  </pic:spPr>
+                </pic:pic>
+              </a:graphicData>
+            </a:graphic>
+          </wp:inline>
+        </w:drawing>
+      </w:r>
+    </w:p>
+    <w:p>
+      <w:pPr>
+        <w:rPr>
+          <w:b/>
+          <w:bCs/>
+          <w:lang w:val="en-US"/>
         </w:rPr>
       </w:pPr>
       <w:bookmarkStart w:id="3" w:name="_Hlk164449494"/>
@@ -9798,7 +9865,6 @@
           <w:bCs/>
           <w:lang w:val="en-US"/>
         </w:rPr>
-        <w:lastRenderedPageBreak/>
         <w:t>Happy Pat</w:t>
       </w:r>
       <w:r>
@@ -9903,7 +9969,7 @@
                     <pic:cNvPicPr/>
                   </pic:nvPicPr>
                   <pic:blipFill>
-                    <a:blip r:embed="rId8" cstate="print">
+                    <a:blip r:embed="rId9" cstate="print">
                       <a:extLst>
                         <a:ext uri="{28A0092B-C50C-407E-A947-70E740481C1C}">
                           <a14:useLocalDpi xmlns:a14="http://schemas.microsoft.com/office/drawing/2010/main" val="0"/>
@@ -10041,6 +10107,7 @@
           <w:lang w:val="en-US"/>
           <w14:ligatures w14:val="standardContextual"/>
         </w:rPr>
+        <w:lastRenderedPageBreak/>
         <w:drawing>
           <wp:inline distT="0" distB="0" distL="0" distR="0" wp14:anchorId="7A78209C" wp14:editId="3DD69BC4">
             <wp:extent cx="5943600" cy="2080260"/>
@@ -10057,7 +10124,7 @@
                     <pic:cNvPicPr/>
                   </pic:nvPicPr>
                   <pic:blipFill>
-                    <a:blip r:embed="rId9" cstate="print">
+                    <a:blip r:embed="rId10" cstate="print">
                       <a:extLst>
                         <a:ext uri="{28A0092B-C50C-407E-A947-70E740481C1C}">
                           <a14:useLocalDpi xmlns:a14="http://schemas.microsoft.com/office/drawing/2010/main" val="0"/>
@@ -10125,7 +10192,6 @@
           <w:bCs/>
           <w:lang w:val="en-US"/>
         </w:rPr>
-        <w:lastRenderedPageBreak/>
         <w:t xml:space="preserve">Happy Path </w:t>
       </w:r>
       <w:r>
@@ -10221,7 +10287,7 @@
                     <pic:cNvPicPr/>
                   </pic:nvPicPr>
                   <pic:blipFill>
-                    <a:blip r:embed="rId10" cstate="print">
+                    <a:blip r:embed="rId11" cstate="print">
                       <a:extLst>
                         <a:ext uri="{28A0092B-C50C-407E-A947-70E740481C1C}">
                           <a14:useLocalDpi xmlns:a14="http://schemas.microsoft.com/office/drawing/2010/main" val="0"/>
@@ -10257,13 +10323,6 @@
     </w:p>
     <w:p>
       <w:pPr>
-        <w:rPr>
-          <w:lang w:val="en-US"/>
-        </w:rPr>
-      </w:pPr>
-    </w:p>
-    <w:p>
-      <w:pPr>
         <w:shd w:val="clear" w:color="auto" w:fill="FFFFFF"/>
         <w:jc w:val="center"/>
         <w:rPr>
@@ -10279,7 +10338,6 @@
         <w:shd w:val="clear" w:color="auto" w:fill="FFFFFF"/>
         <w:jc w:val="center"/>
         <w:rPr>
-          <w:rFonts w:ascii="Calibri" w:hAnsi="Calibri" w:cs="Calibri"/>
           <w:color w:val="000000"/>
           <w:sz w:val="22"/>
           <w:szCs w:val="22"/>
@@ -10291,124 +10349,19 @@
         <w:shd w:val="clear" w:color="auto" w:fill="FFFFFF"/>
         <w:jc w:val="center"/>
         <w:rPr>
-          <w:rFonts w:ascii="Calibri" w:hAnsi="Calibri" w:cs="Calibri"/>
           <w:color w:val="000000"/>
-          <w:sz w:val="22"/>
-          <w:szCs w:val="22"/>
-        </w:rPr>
-      </w:pPr>
-    </w:p>
-    <w:p>
-      <w:pPr>
-        <w:shd w:val="clear" w:color="auto" w:fill="FFFFFF"/>
-        <w:jc w:val="center"/>
-        <w:rPr>
-          <w:rFonts w:ascii="Calibri" w:hAnsi="Calibri" w:cs="Calibri"/>
+        </w:rPr>
+      </w:pPr>
+      <w:r>
+        <w:rPr>
           <w:color w:val="000000"/>
-          <w:sz w:val="22"/>
-          <w:szCs w:val="22"/>
-        </w:rPr>
-      </w:pPr>
-    </w:p>
-    <w:p>
-      <w:pPr>
-        <w:shd w:val="clear" w:color="auto" w:fill="FFFFFF"/>
-        <w:jc w:val="center"/>
-        <w:rPr>
-          <w:rFonts w:ascii="Calibri" w:hAnsi="Calibri" w:cs="Calibri"/>
-          <w:color w:val="000000"/>
-          <w:sz w:val="22"/>
-          <w:szCs w:val="22"/>
-        </w:rPr>
-      </w:pPr>
-    </w:p>
-    <w:p>
-      <w:pPr>
-        <w:shd w:val="clear" w:color="auto" w:fill="FFFFFF"/>
-        <w:jc w:val="center"/>
-        <w:rPr>
-          <w:rFonts w:ascii="Calibri" w:hAnsi="Calibri" w:cs="Calibri"/>
-          <w:color w:val="000000"/>
-          <w:sz w:val="22"/>
-          <w:szCs w:val="22"/>
-        </w:rPr>
-      </w:pPr>
-    </w:p>
-    <w:p>
-      <w:pPr>
-        <w:shd w:val="clear" w:color="auto" w:fill="FFFFFF"/>
-        <w:jc w:val="center"/>
-        <w:rPr>
-          <w:rFonts w:ascii="Calibri" w:hAnsi="Calibri" w:cs="Calibri"/>
-          <w:color w:val="000000"/>
-          <w:sz w:val="22"/>
-          <w:szCs w:val="22"/>
-        </w:rPr>
-      </w:pPr>
-    </w:p>
-    <w:p>
-      <w:pPr>
-        <w:shd w:val="clear" w:color="auto" w:fill="FFFFFF"/>
-        <w:jc w:val="center"/>
-        <w:rPr>
-          <w:rFonts w:ascii="Calibri" w:hAnsi="Calibri" w:cs="Calibri"/>
-          <w:color w:val="000000"/>
-          <w:sz w:val="22"/>
-          <w:szCs w:val="22"/>
-        </w:rPr>
-      </w:pPr>
-    </w:p>
-    <w:p>
-      <w:pPr>
-        <w:shd w:val="clear" w:color="auto" w:fill="FFFFFF"/>
-        <w:jc w:val="center"/>
-        <w:rPr>
-          <w:rFonts w:ascii="Calibri" w:hAnsi="Calibri" w:cs="Calibri"/>
-          <w:color w:val="000000"/>
-          <w:sz w:val="22"/>
-          <w:szCs w:val="22"/>
-        </w:rPr>
-      </w:pPr>
-    </w:p>
-    <w:p>
-      <w:pPr>
-        <w:shd w:val="clear" w:color="auto" w:fill="FFFFFF"/>
-        <w:jc w:val="center"/>
-        <w:rPr>
-          <w:rFonts w:ascii="Calibri" w:hAnsi="Calibri" w:cs="Calibri"/>
-          <w:color w:val="000000"/>
-          <w:sz w:val="22"/>
-          <w:szCs w:val="22"/>
-        </w:rPr>
-      </w:pPr>
-    </w:p>
-    <w:p>
-      <w:pPr>
-        <w:shd w:val="clear" w:color="auto" w:fill="FFFFFF"/>
-        <w:jc w:val="center"/>
-        <w:rPr>
-          <w:rFonts w:ascii="Calibri" w:hAnsi="Calibri" w:cs="Calibri"/>
-          <w:color w:val="000000"/>
-          <w:sz w:val="22"/>
-          <w:szCs w:val="22"/>
-        </w:rPr>
-      </w:pPr>
-      <w:r>
-        <w:rPr>
-          <w:rFonts w:ascii="Calibri" w:hAnsi="Calibri" w:cs="Calibri"/>
-          <w:color w:val="000000"/>
-          <w:sz w:val="22"/>
-          <w:szCs w:val="22"/>
         </w:rPr>
         <w:lastRenderedPageBreak/>
         <w:t>References</w:t>
       </w:r>
       <w:r>
         <w:rPr>
-          <w:rFonts w:ascii="Calibri" w:hAnsi="Calibri" w:cs="Calibri"/>
           <w:color w:val="000000"/>
-          <w:sz w:val="22"/>
-          <w:szCs w:val="22"/>
         </w:rPr>
         <w:t xml:space="preserve"> </w:t>
       </w:r>
@@ -10422,7 +10375,7 @@
       </w:pPr>
     </w:p>
     <w:sectPr>
-      <w:headerReference w:type="default" r:id="rId11"/>
+      <w:headerReference w:type="default" r:id="rId12"/>
       <w:pgSz w:w="12240" w:h="15840"/>
       <w:pgMar w:top="1440" w:right="1440" w:bottom="1440" w:left="1440" w:header="720" w:footer="720" w:gutter="0"/>
       <w:cols w:space="720"/>

</xml_diff>

<commit_message>
feat(CSC-450-Module-One-Critical-Thinking): add github repository url to doc
</commit_message>
<xml_diff>
--- a/src/Critical Thinking.docx
+++ b/src/Critical Thinking.docx
@@ -9793,6 +9793,23 @@
         </w:rPr>
         <w:lastRenderedPageBreak/>
         <w:t>Git Repository Image: Git Branch = Main</w:t>
+      </w:r>
+    </w:p>
+    <w:p>
+      <w:pPr>
+        <w:rPr>
+          <w:b/>
+          <w:bCs/>
+          <w:lang w:val="en-US"/>
+        </w:rPr>
+      </w:pPr>
+      <w:r>
+        <w:rPr>
+          <w:b/>
+          <w:bCs/>
+          <w:lang w:val="en-US"/>
+        </w:rPr>
+        <w:t>https://github.com/victor-csu/CSC450-Module-One-Critical-Thinking/tree/main</w:t>
       </w:r>
     </w:p>
     <w:p>

</xml_diff>